<commit_message>
Causality published in ApJ
</commit_message>
<xml_diff>
--- a/wordcloud.docx
+++ b/wordcloud.docx
@@ -1,6 +1,6 @@
 
 <file path=word/document.xml><?xml version="1.0" encoding="utf-8"?>
-<w:document xmlns:wpc="http://schemas.microsoft.com/office/word/2010/wordprocessingCanvas" xmlns:cx="http://schemas.microsoft.com/office/drawing/2014/chartex" xmlns:cx1="http://schemas.microsoft.com/office/drawing/2015/9/8/chartex" xmlns:cx2="http://schemas.microsoft.com/office/drawing/2015/10/21/chartex" xmlns:cx3="http://schemas.microsoft.com/office/drawing/2016/5/9/chartex" xmlns:cx4="http://schemas.microsoft.com/office/drawing/2016/5/10/chartex" xmlns:cx5="http://schemas.microsoft.com/office/drawing/2016/5/11/chartex" xmlns:cx6="http://schemas.microsoft.com/office/drawing/2016/5/12/chartex" xmlns:cx7="http://schemas.microsoft.com/office/drawing/2016/5/13/chartex" xmlns:cx8="http://schemas.microsoft.com/office/drawing/2016/5/14/chartex" xmlns:mc="http://schemas.openxmlformats.org/markup-compatibility/2006" xmlns:aink="http://schemas.microsoft.com/office/drawing/2016/ink" xmlns:am3d="http://schemas.microsoft.com/office/drawing/2017/model3d" xmlns:o="urn:schemas-microsoft-com:office:office" xmlns:oel="http://schemas.microsoft.com/office/2019/extlst" xmlns:r="http://schemas.openxmlformats.org/officeDocument/2006/relationships" xmlns:m="http://schemas.openxmlformats.org/officeDocument/2006/math" xmlns:v="urn:schemas-microsoft-com:vml" xmlns:wp14="http://schemas.microsoft.com/office/word/2010/wordprocessingDrawing" xmlns:wp="http://schemas.openxmlformats.org/drawingml/2006/wordprocessingDrawing" xmlns:w10="urn:schemas-microsoft-com:office:word" xmlns:w="http://schemas.openxmlformats.org/wordprocessingml/2006/main" xmlns:w14="http://schemas.microsoft.com/office/word/2010/wordml" xmlns:w15="http://schemas.microsoft.com/office/word/2012/wordml" xmlns:w16cex="http://schemas.microsoft.com/office/word/2018/wordml/cex" xmlns:w16cid="http://schemas.microsoft.com/office/word/2016/wordml/cid" xmlns:w16="http://schemas.microsoft.com/office/word/2018/wordml" xmlns:w16du="http://schemas.microsoft.com/office/word/2023/wordml/word16du" xmlns:w16sdtdh="http://schemas.microsoft.com/office/word/2020/wordml/sdtdatahash" xmlns:w16se="http://schemas.microsoft.com/office/word/2015/wordml/symex" xmlns:wpg="http://schemas.microsoft.com/office/word/2010/wordprocessingGroup" xmlns:wpi="http://schemas.microsoft.com/office/word/2010/wordprocessingInk" xmlns:wne="http://schemas.microsoft.com/office/word/2006/wordml" xmlns:wps="http://schemas.microsoft.com/office/word/2010/wordprocessingShape" mc:Ignorable="w14 w15 w16se w16cid w16 w16cex w16sdtdh w16du wp14">
+<w:document xmlns:wpc="http://schemas.microsoft.com/office/word/2010/wordprocessingCanvas" xmlns:cx="http://schemas.microsoft.com/office/drawing/2014/chartex" xmlns:cx1="http://schemas.microsoft.com/office/drawing/2015/9/8/chartex" xmlns:cx2="http://schemas.microsoft.com/office/drawing/2015/10/21/chartex" xmlns:cx3="http://schemas.microsoft.com/office/drawing/2016/5/9/chartex" xmlns:cx4="http://schemas.microsoft.com/office/drawing/2016/5/10/chartex" xmlns:cx5="http://schemas.microsoft.com/office/drawing/2016/5/11/chartex" xmlns:cx6="http://schemas.microsoft.com/office/drawing/2016/5/12/chartex" xmlns:cx7="http://schemas.microsoft.com/office/drawing/2016/5/13/chartex" xmlns:cx8="http://schemas.microsoft.com/office/drawing/2016/5/14/chartex" xmlns:mc="http://schemas.openxmlformats.org/markup-compatibility/2006" xmlns:aink="http://schemas.microsoft.com/office/drawing/2016/ink" xmlns:am3d="http://schemas.microsoft.com/office/drawing/2017/model3d" xmlns:o="urn:schemas-microsoft-com:office:office" xmlns:oel="http://schemas.microsoft.com/office/2019/extlst" xmlns:r="http://schemas.openxmlformats.org/officeDocument/2006/relationships" xmlns:m="http://schemas.openxmlformats.org/officeDocument/2006/math" xmlns:v="urn:schemas-microsoft-com:vml" xmlns:wp14="http://schemas.microsoft.com/office/word/2010/wordprocessingDrawing" xmlns:wp="http://schemas.openxmlformats.org/drawingml/2006/wordprocessingDrawing" xmlns:w10="urn:schemas-microsoft-com:office:word" xmlns:w="http://schemas.openxmlformats.org/wordprocessingml/2006/main" xmlns:w14="http://schemas.microsoft.com/office/word/2010/wordml" xmlns:w15="http://schemas.microsoft.com/office/word/2012/wordml" xmlns:w16cex="http://schemas.microsoft.com/office/word/2018/wordml/cex" xmlns:w16cid="http://schemas.microsoft.com/office/word/2016/wordml/cid" xmlns:w16="http://schemas.microsoft.com/office/word/2018/wordml" xmlns:w16du="http://schemas.microsoft.com/office/word/2023/wordml/word16du" xmlns:w16sdtdh="http://schemas.microsoft.com/office/word/2020/wordml/sdtdatahash" xmlns:w16sdtfl="http://schemas.microsoft.com/office/word/2024/wordml/sdtformatlock" xmlns:w16se="http://schemas.microsoft.com/office/word/2015/wordml/symex" xmlns:wpg="http://schemas.microsoft.com/office/word/2010/wordprocessingGroup" xmlns:wpi="http://schemas.microsoft.com/office/word/2010/wordprocessingInk" xmlns:wne="http://schemas.microsoft.com/office/word/2006/wordml" xmlns:wps="http://schemas.microsoft.com/office/word/2010/wordprocessingShape" mc:Ignorable="w14 w15 w16se w16cid w16 w16cex w16sdtdh w16sdtfl w16du wp14">
   <w:body>
     <w:p>
       <w:pPr>
@@ -156,7 +156,6 @@
         </w:rPr>
         <w:t> 25.4 </w:t>
       </w:r>
-      <w:proofErr w:type="spellStart"/>
       <w:r>
         <w:rPr>
           <w:rFonts w:ascii="STIXGeneral-Italic" w:eastAsia="Times New Roman" w:hAnsi="STIXGeneral-Italic" w:cs="Lucida Grande"/>
@@ -167,7 +166,6 @@
         </w:rPr>
         <w:t>Mpc</w:t>
       </w:r>
-      <w:proofErr w:type="spellEnd"/>
       <w:r>
         <w:rPr>
           <w:rFonts w:ascii="Lucida Grande" w:eastAsia="Times New Roman" w:hAnsi="Lucida Grande" w:cs="Lucida Grande"/>
@@ -909,29 +907,7 @@
           <w:szCs w:val="27"/>
           <w:shd w:val="clear" w:color="auto" w:fill="FFFFFF"/>
         </w:rPr>
-        <w:t xml:space="preserve">= 25.4 </w:t>
-      </w:r>
-      <w:proofErr w:type="spellStart"/>
-      <w:r>
-        <w:rPr>
-          <w:rFonts w:ascii="-webkit-standard" w:eastAsia="Times New Roman" w:hAnsi="-webkit-standard" w:cs="Times New Roman"/>
-          <w:color w:val="000000"/>
-          <w:sz w:val="27"/>
-          <w:szCs w:val="27"/>
-          <w:shd w:val="clear" w:color="auto" w:fill="FFFFFF"/>
-        </w:rPr>
-        <w:t>Mpc</w:t>
-      </w:r>
-      <w:proofErr w:type="spellEnd"/>
-      <w:r>
-        <w:rPr>
-          <w:rFonts w:ascii="-webkit-standard" w:eastAsia="Times New Roman" w:hAnsi="-webkit-standard" w:cs="Times New Roman"/>
-          <w:color w:val="000000"/>
-          <w:sz w:val="27"/>
-          <w:szCs w:val="27"/>
-          <w:shd w:val="clear" w:color="auto" w:fill="FFFFFF"/>
-        </w:rPr>
-        <w:t>, and a limiting absolute B-band magnitude, {{M</w:t>
+        <w:t>= 25.4 Mpc, and a limiting absolute B-band magnitude, {{M</w:t>
       </w:r>
       <w:proofErr w:type="gramStart"/>
       <w:r>
@@ -12753,15 +12729,7 @@
         <w:t>⁠</w:t>
       </w:r>
       <w:r>
-        <w:t>) galaxies within 110 </w:t>
-      </w:r>
-      <w:proofErr w:type="spellStart"/>
-      <w:r>
-        <w:t>Mpc</w:t>
-      </w:r>
-      <w:proofErr w:type="spellEnd"/>
-      <w:r>
-        <w:t xml:space="preserve">. Many less massive nearby galaxies are known to be ‘fast-rotators’ with discs. Among our 28 galaxies with existing elliptical classifications, we found that 18 have large-scale discs, and two have intermediate-scale discs, and are reclassified here as lenticulars (S0) and </w:t>
+        <w:t xml:space="preserve">) galaxies within 110 Mpc. Many less massive nearby galaxies are known to be ‘fast-rotators’ with discs. Among our 28 galaxies with existing elliptical classifications, we found that 18 have large-scale discs, and two have intermediate-scale discs, and are reclassified here as lenticulars (S0) and </w:t>
       </w:r>
       <w:proofErr w:type="spellStart"/>
       <w:r>
@@ -13978,15 +13946,7 @@
         <w:t>≲</w:t>
       </w:r>
       <w:r>
-        <w:t xml:space="preserve">50 </w:t>
-      </w:r>
-      <w:proofErr w:type="spellStart"/>
-      <w:r>
-        <w:t>Mpc</w:t>
-      </w:r>
-      <w:proofErr w:type="spellEnd"/>
-      <w:r>
-        <w:t xml:space="preserve">) targets may be suitable for an array of follow-up observations to check for active nuclei. Based on our full sample of 85 Sd galaxies, we estimate that the typical Sd galaxy (which tends to be </w:t>
+        <w:t xml:space="preserve">50 Mpc) targets may be suitable for an array of follow-up observations to check for active nuclei. Based on our full sample of 85 Sd galaxies, we estimate that the typical Sd galaxy (which tends to be </w:t>
       </w:r>
       <w:proofErr w:type="spellStart"/>
       <w:r>
@@ -14103,9 +14063,6 @@
         <w:autoSpaceDE w:val="0"/>
         <w:autoSpaceDN w:val="0"/>
         <w:adjustRightInd w:val="0"/>
-        <w:rPr>
-          <w:lang w:val="en-US"/>
-        </w:rPr>
       </w:pPr>
       <w:r>
         <w:t>We present the High-</w:t>
@@ -14248,6 +14205,30 @@
       </w:r>
       <w:r>
         <w:t>, and hence can be used to provide the theoretical framework to interpret current and future observations from these facilities and shed light on the transition from star-forming to quiescent galaxies.</w:t>
+      </w:r>
+    </w:p>
+    <w:p>
+      <w:pPr>
+        <w:autoSpaceDE w:val="0"/>
+        <w:autoSpaceDN w:val="0"/>
+        <w:adjustRightInd w:val="0"/>
+      </w:pPr>
+    </w:p>
+    <w:p>
+      <w:pPr>
+        <w:autoSpaceDE w:val="0"/>
+        <w:autoSpaceDN w:val="0"/>
+        <w:adjustRightInd w:val="0"/>
+        <w:rPr>
+          <w:lang w:val="en-US"/>
+        </w:rPr>
+      </w:pPr>
+      <w:r>
+        <w:rPr>
+          <w:rFonts w:ascii="Segoe UI" w:hAnsi="Segoe UI" w:cs="Segoe UI"/>
+          <w:color w:val="333333"/>
+        </w:rPr>
+        <w:t>Correlation does not imply causation, but patterns of statistical association between variables can be exploited to infer a causal structure (even with purely observational data) with the burgeoning field of causal discovery. As a purely observational science, astrophysics has much to gain by exploiting these new methods. The supermassive black hole (SMBH)–galaxy interaction has long been constrained by observed scaling relations, which is low-scatter correlations between variables such as SMBH mass and the central velocity dispersion of stars in a host galaxy's bulge. This study, using advanced causal discovery techniques and an up-to-date data set, reveals a causal link between galaxy properties and dynamically measured SMBH masses. We apply a score-based Bayesian framework to compute the exact conditional probabilities of every causal structure that could possibly describe our galaxy sample. With the exact posterior distribution, we determine the most likely causal structures and notice a probable causal reversal when separating galaxies by morphology. In elliptical galaxies, bulge properties (built from major mergers) tend to influence SMBH growth, while, in spiral galaxies, SMBHs are seen to affect host galaxy properties, potentially through feedback in gas-rich environments. For spiral galaxies, SMBHs progressively quench star formation, whereas, in elliptical galaxies, quenching is complete, and the causal connection has reversed. Our findings support theoretical models of hierarchical assembly of galaxies and active galactic nuclei feedback regulating galaxy evolution. Our study suggests the potentiality for further exploration of causal links in astrophysical and cosmological scaling relations, as well as any other observational science.</w:t>
       </w:r>
     </w:p>
     <w:sectPr>
@@ -14260,7 +14241,7 @@
 </file>
 
 <file path=word/styles.xml><?xml version="1.0" encoding="utf-8"?>
-<w:styles xmlns:mc="http://schemas.openxmlformats.org/markup-compatibility/2006" xmlns:r="http://schemas.openxmlformats.org/officeDocument/2006/relationships" xmlns:w="http://schemas.openxmlformats.org/wordprocessingml/2006/main" xmlns:w14="http://schemas.microsoft.com/office/word/2010/wordml" xmlns:w15="http://schemas.microsoft.com/office/word/2012/wordml" xmlns:w16cex="http://schemas.microsoft.com/office/word/2018/wordml/cex" xmlns:w16cid="http://schemas.microsoft.com/office/word/2016/wordml/cid" xmlns:w16="http://schemas.microsoft.com/office/word/2018/wordml" xmlns:w16du="http://schemas.microsoft.com/office/word/2023/wordml/word16du" xmlns:w16sdtdh="http://schemas.microsoft.com/office/word/2020/wordml/sdtdatahash" xmlns:w16se="http://schemas.microsoft.com/office/word/2015/wordml/symex" mc:Ignorable="w14 w15 w16se w16cid w16 w16cex w16sdtdh w16du">
+<w:styles xmlns:mc="http://schemas.openxmlformats.org/markup-compatibility/2006" xmlns:r="http://schemas.openxmlformats.org/officeDocument/2006/relationships" xmlns:w="http://schemas.openxmlformats.org/wordprocessingml/2006/main" xmlns:w14="http://schemas.microsoft.com/office/word/2010/wordml" xmlns:w15="http://schemas.microsoft.com/office/word/2012/wordml" xmlns:w16cex="http://schemas.microsoft.com/office/word/2018/wordml/cex" xmlns:w16cid="http://schemas.microsoft.com/office/word/2016/wordml/cid" xmlns:w16="http://schemas.microsoft.com/office/word/2018/wordml" xmlns:w16du="http://schemas.microsoft.com/office/word/2023/wordml/word16du" xmlns:w16sdtdh="http://schemas.microsoft.com/office/word/2020/wordml/sdtdatahash" xmlns:w16sdtfl="http://schemas.microsoft.com/office/word/2024/wordml/sdtformatlock" xmlns:w16se="http://schemas.microsoft.com/office/word/2015/wordml/symex" mc:Ignorable="w14 w15 w16se w16cid w16 w16cex w16sdtdh w16sdtfl w16du">
   <w:docDefaults>
     <w:rPrDefault>
       <w:rPr>
@@ -14658,6 +14639,7 @@
   <w:style w:type="character" w:default="1" w:styleId="DefaultParagraphFont">
     <w:name w:val="Default Paragraph Font"/>
     <w:uiPriority w:val="1"/>
+    <w:semiHidden/>
     <w:unhideWhenUsed/>
   </w:style>
   <w:style w:type="table" w:default="1" w:styleId="TableNormal">

</xml_diff>

<commit_message>
Khan et al. (2025) published
</commit_message>
<xml_diff>
--- a/wordcloud.docx
+++ b/wordcloud.docx
@@ -14220,6 +14220,35 @@
         <w:autoSpaceDN w:val="0"/>
         <w:adjustRightInd w:val="0"/>
         <w:rPr>
+          <w:rFonts w:ascii="Segoe UI" w:hAnsi="Segoe UI" w:cs="Segoe UI"/>
+          <w:color w:val="333333"/>
+        </w:rPr>
+      </w:pPr>
+      <w:r>
+        <w:rPr>
+          <w:rFonts w:ascii="Segoe UI" w:hAnsi="Segoe UI" w:cs="Segoe UI"/>
+          <w:color w:val="333333"/>
+        </w:rPr>
+        <w:t>Correlation does not imply causation, but patterns of statistical association between variables can be exploited to infer a causal structure (even with purely observational data) with the burgeoning field of causal discovery. As a purely observational science, astrophysics has much to gain by exploiting these new methods. The supermassive black hole (SMBH)–galaxy interaction has long been constrained by observed scaling relations, which is low-scatter correlations between variables such as SMBH mass and the central velocity dispersion of stars in a host galaxy's bulge. This study, using advanced causal discovery techniques and an up-to-date data set, reveals a causal link between galaxy properties and dynamically measured SMBH masses. We apply a score-based Bayesian framework to compute the exact conditional probabilities of every causal structure that could possibly describe our galaxy sample. With the exact posterior distribution, we determine the most likely causal structures and notice a probable causal reversal when separating galaxies by morphology. In elliptical galaxies, bulge properties (built from major mergers) tend to influence SMBH growth, while, in spiral galaxies, SMBHs are seen to affect host galaxy properties, potentially through feedback in gas-rich environments. For spiral galaxies, SMBHs progressively quench star formation, whereas, in elliptical galaxies, quenching is complete, and the causal connection has reversed. Our findings support theoretical models of hierarchical assembly of galaxies and active galactic nuclei feedback regulating galaxy evolution. Our study suggests the potentiality for further exploration of causal links in astrophysical and cosmological scaling relations, as well as any other observational science.</w:t>
+      </w:r>
+    </w:p>
+    <w:p>
+      <w:pPr>
+        <w:autoSpaceDE w:val="0"/>
+        <w:autoSpaceDN w:val="0"/>
+        <w:adjustRightInd w:val="0"/>
+        <w:rPr>
+          <w:rFonts w:ascii="Segoe UI" w:hAnsi="Segoe UI" w:cs="Segoe UI"/>
+          <w:color w:val="333333"/>
+        </w:rPr>
+      </w:pPr>
+    </w:p>
+    <w:p>
+      <w:pPr>
+        <w:autoSpaceDE w:val="0"/>
+        <w:autoSpaceDN w:val="0"/>
+        <w:adjustRightInd w:val="0"/>
+        <w:rPr>
           <w:lang w:val="en-US"/>
         </w:rPr>
       </w:pPr>
@@ -14228,7 +14257,118 @@
           <w:rFonts w:ascii="Segoe UI" w:hAnsi="Segoe UI" w:cs="Segoe UI"/>
           <w:color w:val="333333"/>
         </w:rPr>
-        <w:t>Correlation does not imply causation, but patterns of statistical association between variables can be exploited to infer a causal structure (even with purely observational data) with the burgeoning field of causal discovery. As a purely observational science, astrophysics has much to gain by exploiting these new methods. The supermassive black hole (SMBH)–galaxy interaction has long been constrained by observed scaling relations, which is low-scatter correlations between variables such as SMBH mass and the central velocity dispersion of stars in a host galaxy's bulge. This study, using advanced causal discovery techniques and an up-to-date data set, reveals a causal link between galaxy properties and dynamically measured SMBH masses. We apply a score-based Bayesian framework to compute the exact conditional probabilities of every causal structure that could possibly describe our galaxy sample. With the exact posterior distribution, we determine the most likely causal structures and notice a probable causal reversal when separating galaxies by morphology. In elliptical galaxies, bulge properties (built from major mergers) tend to influence SMBH growth, while, in spiral galaxies, SMBHs are seen to affect host galaxy properties, potentially through feedback in gas-rich environments. For spiral galaxies, SMBHs progressively quench star formation, whereas, in elliptical galaxies, quenching is complete, and the causal connection has reversed. Our findings support theoretical models of hierarchical assembly of galaxies and active galactic nuclei feedback regulating galaxy evolution. Our study suggests the potentiality for further exploration of causal links in astrophysical and cosmological scaling relations, as well as any other observational science.</w:t>
+        <w:t>Recent James Webb Space Telescope observations have revealed a peculiar class of galaxies at redshifts </w:t>
+      </w:r>
+      <w:r>
+        <w:rPr>
+          <w:rFonts w:ascii="Segoe UI" w:hAnsi="Segoe UI" w:cs="Segoe UI"/>
+          <w:i/>
+          <w:iCs/>
+          <w:color w:val="333333"/>
+          <w:bdr w:val="none" w:sz="0" w:space="0" w:color="auto" w:frame="1"/>
+        </w:rPr>
+        <w:t>z</w:t>
+      </w:r>
+      <w:r>
+        <w:rPr>
+          <w:rFonts w:ascii="Segoe UI" w:hAnsi="Segoe UI" w:cs="Segoe UI"/>
+          <w:color w:val="333333"/>
+        </w:rPr>
+        <w:t> </w:t>
+      </w:r>
+      <w:r>
+        <w:rPr>
+          <w:rFonts w:ascii="Cambria Math" w:hAnsi="Cambria Math" w:cs="Cambria Math"/>
+          <w:color w:val="333333"/>
+        </w:rPr>
+        <w:t>≳</w:t>
+      </w:r>
+      <w:r>
+        <w:rPr>
+          <w:rFonts w:ascii="Segoe UI" w:hAnsi="Segoe UI" w:cs="Segoe UI"/>
+          <w:color w:val="333333"/>
+        </w:rPr>
+        <w:t xml:space="preserve"> 6, characterized by extremely high central stellar densities and </w:t>
+      </w:r>
+      <w:proofErr w:type="spellStart"/>
+      <w:r>
+        <w:rPr>
+          <w:rFonts w:ascii="Segoe UI" w:hAnsi="Segoe UI" w:cs="Segoe UI"/>
+          <w:color w:val="333333"/>
+        </w:rPr>
+        <w:t>overmassive</w:t>
+      </w:r>
+      <w:proofErr w:type="spellEnd"/>
+      <w:r>
+        <w:rPr>
+          <w:rFonts w:ascii="Segoe UI" w:hAnsi="Segoe UI" w:cs="Segoe UI"/>
+          <w:color w:val="333333"/>
+        </w:rPr>
+        <w:t xml:space="preserve"> central supermassive black holes (SMBHs), "little red dots" (LRDs). A critical question remains: if LRDs were common at high redshifts, how would they evolve into local elliptical galaxies with significantly lower central densities? To address this, we performed direct </w:t>
+      </w:r>
+      <w:r>
+        <w:rPr>
+          <w:rFonts w:ascii="Segoe UI" w:hAnsi="Segoe UI" w:cs="Segoe UI"/>
+          <w:i/>
+          <w:iCs/>
+          <w:color w:val="333333"/>
+          <w:bdr w:val="none" w:sz="0" w:space="0" w:color="auto" w:frame="1"/>
+        </w:rPr>
+        <w:t>N</w:t>
+      </w:r>
+      <w:r>
+        <w:rPr>
+          <w:rFonts w:ascii="Segoe UI" w:hAnsi="Segoe UI" w:cs="Segoe UI"/>
+          <w:color w:val="333333"/>
+        </w:rPr>
+        <w:t xml:space="preserve">-body simulations of LRD mergers, focusing on the coevolution of host galaxies and central SMBHs. We track the complete evolution of SMBH binaries into the three-body hardening and gravitational-wave (GW) emission phase. Our results demonstrate that during galaxy mergers, the central SMBHs can eject a substantial amount of mass from the galactic core via the three-body slingshot effect, leading to a decrease in central stellar surface density by an order of magnitude. Additionally, GW recoil can further contribute in making the galaxy </w:t>
+      </w:r>
+      <w:proofErr w:type="spellStart"/>
+      <w:r>
+        <w:rPr>
+          <w:rFonts w:ascii="Segoe UI" w:hAnsi="Segoe UI" w:cs="Segoe UI"/>
+          <w:color w:val="333333"/>
+        </w:rPr>
+        <w:t>centers</w:t>
+      </w:r>
+      <w:proofErr w:type="spellEnd"/>
+      <w:r>
+        <w:rPr>
+          <w:rFonts w:ascii="Segoe UI" w:hAnsi="Segoe UI" w:cs="Segoe UI"/>
+          <w:color w:val="333333"/>
+        </w:rPr>
+        <w:t xml:space="preserve"> less dense and more in alignment with low-redshift quiescent galaxies. This transformation occurs on a relatively short timescale of a few </w:t>
+      </w:r>
+      <w:r>
+        <w:rPr>
+          <w:rFonts w:ascii="Cambria Math" w:hAnsi="Cambria Math" w:cs="Cambria Math"/>
+          <w:color w:val="333333"/>
+        </w:rPr>
+        <w:t>∼</w:t>
+      </w:r>
+      <w:r>
+        <w:rPr>
+          <w:rFonts w:ascii="Segoe UI" w:hAnsi="Segoe UI" w:cs="Segoe UI"/>
+          <w:color w:val="333333"/>
+        </w:rPr>
+        <w:t>100 Myr, implying that LRDs can evolve into lower-redshift elliptical galaxies by </w:t>
+      </w:r>
+      <w:r>
+        <w:rPr>
+          <w:rFonts w:ascii="Segoe UI" w:hAnsi="Segoe UI" w:cs="Segoe UI"/>
+          <w:i/>
+          <w:iCs/>
+          <w:color w:val="333333"/>
+          <w:bdr w:val="none" w:sz="0" w:space="0" w:color="auto" w:frame="1"/>
+        </w:rPr>
+        <w:t>z</w:t>
+      </w:r>
+      <w:r>
+        <w:rPr>
+          <w:rFonts w:ascii="Segoe UI" w:hAnsi="Segoe UI" w:cs="Segoe UI"/>
+          <w:color w:val="333333"/>
+        </w:rPr>
+        <w:t> &lt; 4. The timescales for our SMBH mergers vary between 100 and 800 Myr, depending on the initial orbital parameters of the merging galaxies and the mass ratio of the SMBHs. Our findings provide a plausible mechanism for the transformation of LRDs into elliptical galaxies while highlighting the efficiency of SMBH mergers in such high-density environments, which plays a crucial role in SMBH growth.</w:t>
       </w:r>
     </w:p>
     <w:sectPr>

</xml_diff>